<commit_message>
-added OSA lab2 -finished Electro lab2
</commit_message>
<xml_diff>
--- a/ОСА/Титульный лист.docx
+++ b/ОСА/Титульный лист.docx
@@ -117,7 +117,25 @@
           <w:sz w:val="28"/>
           <w:szCs w:val="28"/>
         </w:rPr>
-        <w:t>09.03.02 Информационные системы и технологии (уровень бакалавриата)</w:t>
+        <w:t xml:space="preserve">09.03.02 Информационные системы и технологии (уровень </w:t>
+      </w:r>
+      <w:proofErr w:type="spellStart"/>
+      <w:r>
+        <w:rPr>
+          <w:rFonts w:ascii="Times New Roman" w:hAnsi="Times New Roman" w:cs="Times New Roman"/>
+          <w:sz w:val="28"/>
+          <w:szCs w:val="28"/>
+        </w:rPr>
+        <w:t>бакалавриата</w:t>
+      </w:r>
+      <w:proofErr w:type="spellEnd"/>
+      <w:r>
+        <w:rPr>
+          <w:rFonts w:ascii="Times New Roman" w:hAnsi="Times New Roman" w:cs="Times New Roman"/>
+          <w:sz w:val="28"/>
+          <w:szCs w:val="28"/>
+        </w:rPr>
+        <w:t>)</w:t>
       </w:r>
     </w:p>
     <w:p>
@@ -163,61 +181,47 @@
           <w:sz w:val="28"/>
           <w:szCs w:val="28"/>
         </w:rPr>
-        <w:t>по лабораторн</w:t>
+        <w:t>по лабораторным работам</w:t>
       </w:r>
+    </w:p>
+    <w:p>
+      <w:pPr>
+        <w:jc w:val="center"/>
+        <w:rPr>
+          <w:rFonts w:ascii="Times New Roman" w:hAnsi="Times New Roman" w:cs="Times New Roman"/>
+          <w:sz w:val="28"/>
+          <w:szCs w:val="28"/>
+        </w:rPr>
+      </w:pPr>
       <w:r>
         <w:rPr>
           <w:rFonts w:ascii="Times New Roman" w:hAnsi="Times New Roman" w:cs="Times New Roman"/>
           <w:sz w:val="28"/>
           <w:szCs w:val="28"/>
         </w:rPr>
-        <w:t>ым работам</w:t>
-      </w:r>
-    </w:p>
-    <w:p>
-      <w:pPr>
-        <w:jc w:val="center"/>
-        <w:rPr>
-          <w:rFonts w:ascii="Times New Roman" w:hAnsi="Times New Roman" w:cs="Times New Roman"/>
-          <w:sz w:val="28"/>
-          <w:szCs w:val="28"/>
-        </w:rPr>
-      </w:pPr>
-      <w:r>
-        <w:rPr>
-          <w:rFonts w:ascii="Times New Roman" w:hAnsi="Times New Roman" w:cs="Times New Roman"/>
-          <w:sz w:val="28"/>
-          <w:szCs w:val="28"/>
-        </w:rPr>
-        <w:t xml:space="preserve">по дисциплине: «Основы </w:t>
-      </w:r>
-      <w:r>
-        <w:rPr>
-          <w:rFonts w:ascii="Times New Roman" w:hAnsi="Times New Roman" w:cs="Times New Roman"/>
-          <w:sz w:val="28"/>
-          <w:szCs w:val="28"/>
-        </w:rPr>
-        <w:t>системного анализа</w:t>
-      </w:r>
-      <w:r>
-        <w:rPr>
-          <w:rFonts w:ascii="Times New Roman" w:hAnsi="Times New Roman" w:cs="Times New Roman"/>
-          <w:sz w:val="28"/>
-          <w:szCs w:val="28"/>
-        </w:rPr>
-        <w:t>»</w:t>
+        <w:t>по дисциплине: «Основы системного анализа»</w:t>
       </w:r>
     </w:p>
     <w:p>
       <w:pPr>
         <w:pStyle w:val="a3"/>
         <w:spacing w:line="276" w:lineRule="auto"/>
+        <w:ind w:firstLine="0"/>
         <w:jc w:val="center"/>
         <w:rPr>
           <w:rFonts w:cs="Times New Roman"/>
           <w:szCs w:val="28"/>
         </w:rPr>
       </w:pPr>
+      <w:r>
+        <w:rPr>
+          <w:rFonts w:cs="Times New Roman"/>
+          <w:szCs w:val="28"/>
+        </w:rPr>
+        <w:t>Вариант -4</w:t>
+      </w:r>
+      <w:bookmarkStart w:id="0" w:name="_GoBack"/>
+      <w:bookmarkEnd w:id="0"/>
     </w:p>
     <w:p>
       <w:pPr>
@@ -248,11 +252,11 @@
         <w:tblLook w:val="04A0" w:firstRow="1" w:lastRow="0" w:firstColumn="1" w:lastColumn="0" w:noHBand="0" w:noVBand="1"/>
       </w:tblPr>
       <w:tblGrid>
-        <w:gridCol w:w="1914"/>
-        <w:gridCol w:w="1914"/>
-        <w:gridCol w:w="1914"/>
-        <w:gridCol w:w="1914"/>
-        <w:gridCol w:w="1915"/>
+        <w:gridCol w:w="675"/>
+        <w:gridCol w:w="4253"/>
+        <w:gridCol w:w="1843"/>
+        <w:gridCol w:w="1417"/>
+        <w:gridCol w:w="1383"/>
       </w:tblGrid>
       <w:tr>
         <w:trPr>
@@ -260,7 +264,7 @@
         </w:trPr>
         <w:tc>
           <w:tcPr>
-            <w:tcW w:w="1914" w:type="dxa"/>
+            <w:tcW w:w="675" w:type="dxa"/>
             <w:vAlign w:val="center"/>
           </w:tcPr>
           <w:p>
@@ -289,87 +293,125 @@
               </w:rPr>
               <w:t xml:space="preserve"> </w:t>
             </w:r>
+          </w:p>
+        </w:tc>
+        <w:tc>
+          <w:tcPr>
+            <w:tcW w:w="4253" w:type="dxa"/>
+            <w:vAlign w:val="center"/>
+          </w:tcPr>
+          <w:p>
+            <w:pPr>
+              <w:pStyle w:val="a3"/>
+              <w:spacing w:line="276" w:lineRule="auto"/>
+              <w:ind w:firstLine="0"/>
+              <w:jc w:val="center"/>
+              <w:rPr>
+                <w:rFonts w:cs="Times New Roman"/>
+                <w:szCs w:val="28"/>
+              </w:rPr>
+            </w:pPr>
             <w:r>
               <w:rPr>
                 <w:rFonts w:cs="Times New Roman"/>
                 <w:szCs w:val="28"/>
               </w:rPr>
-              <w:t>л.р.</w:t>
+              <w:t>Название</w:t>
             </w:r>
-            <w:bookmarkStart w:id="0" w:name="_GoBack"/>
-            <w:bookmarkEnd w:id="0"/>
-          </w:p>
-        </w:tc>
-        <w:tc>
-          <w:tcPr>
-            <w:tcW w:w="1914" w:type="dxa"/>
-            <w:vAlign w:val="center"/>
-          </w:tcPr>
-          <w:p>
-            <w:pPr>
-              <w:pStyle w:val="a3"/>
-              <w:spacing w:line="276" w:lineRule="auto"/>
-              <w:ind w:firstLine="0"/>
-              <w:jc w:val="center"/>
-              <w:rPr>
-                <w:rFonts w:cs="Times New Roman"/>
-                <w:szCs w:val="28"/>
-              </w:rPr>
-            </w:pPr>
-          </w:p>
-        </w:tc>
-        <w:tc>
-          <w:tcPr>
-            <w:tcW w:w="1914" w:type="dxa"/>
-            <w:vAlign w:val="center"/>
-          </w:tcPr>
-          <w:p>
-            <w:pPr>
-              <w:pStyle w:val="a3"/>
-              <w:spacing w:line="276" w:lineRule="auto"/>
-              <w:ind w:firstLine="0"/>
-              <w:jc w:val="center"/>
-              <w:rPr>
-                <w:rFonts w:cs="Times New Roman"/>
-                <w:szCs w:val="28"/>
-              </w:rPr>
-            </w:pPr>
-          </w:p>
-        </w:tc>
-        <w:tc>
-          <w:tcPr>
-            <w:tcW w:w="1914" w:type="dxa"/>
-            <w:vAlign w:val="center"/>
-          </w:tcPr>
-          <w:p>
-            <w:pPr>
-              <w:pStyle w:val="a3"/>
-              <w:spacing w:line="276" w:lineRule="auto"/>
-              <w:ind w:firstLine="0"/>
-              <w:jc w:val="center"/>
-              <w:rPr>
-                <w:rFonts w:cs="Times New Roman"/>
-                <w:szCs w:val="28"/>
-              </w:rPr>
-            </w:pPr>
-          </w:p>
-        </w:tc>
-        <w:tc>
-          <w:tcPr>
-            <w:tcW w:w="1915" w:type="dxa"/>
-            <w:vAlign w:val="center"/>
-          </w:tcPr>
-          <w:p>
-            <w:pPr>
-              <w:pStyle w:val="a3"/>
-              <w:spacing w:line="276" w:lineRule="auto"/>
-              <w:ind w:firstLine="0"/>
-              <w:jc w:val="center"/>
-              <w:rPr>
-                <w:rFonts w:cs="Times New Roman"/>
-                <w:szCs w:val="28"/>
-              </w:rPr>
-            </w:pPr>
+          </w:p>
+        </w:tc>
+        <w:tc>
+          <w:tcPr>
+            <w:tcW w:w="1843" w:type="dxa"/>
+            <w:vAlign w:val="center"/>
+          </w:tcPr>
+          <w:p>
+            <w:pPr>
+              <w:pStyle w:val="a3"/>
+              <w:spacing w:line="276" w:lineRule="auto"/>
+              <w:ind w:firstLine="0"/>
+              <w:jc w:val="center"/>
+              <w:rPr>
+                <w:rFonts w:cs="Times New Roman"/>
+                <w:szCs w:val="28"/>
+              </w:rPr>
+            </w:pPr>
+            <w:r>
+              <w:rPr>
+                <w:rFonts w:cs="Times New Roman"/>
+                <w:szCs w:val="28"/>
+              </w:rPr>
+              <w:t>Отметка о</w:t>
+            </w:r>
+          </w:p>
+          <w:p>
+            <w:pPr>
+              <w:pStyle w:val="a3"/>
+              <w:spacing w:line="276" w:lineRule="auto"/>
+              <w:ind w:firstLine="0"/>
+              <w:jc w:val="center"/>
+              <w:rPr>
+                <w:rFonts w:cs="Times New Roman"/>
+                <w:szCs w:val="28"/>
+              </w:rPr>
+            </w:pPr>
+            <w:r>
+              <w:rPr>
+                <w:rFonts w:cs="Times New Roman"/>
+                <w:szCs w:val="28"/>
+              </w:rPr>
+              <w:t>сдаче</w:t>
+            </w:r>
+          </w:p>
+        </w:tc>
+        <w:tc>
+          <w:tcPr>
+            <w:tcW w:w="1417" w:type="dxa"/>
+            <w:vAlign w:val="center"/>
+          </w:tcPr>
+          <w:p>
+            <w:pPr>
+              <w:pStyle w:val="a3"/>
+              <w:spacing w:line="276" w:lineRule="auto"/>
+              <w:ind w:firstLine="0"/>
+              <w:jc w:val="center"/>
+              <w:rPr>
+                <w:rFonts w:cs="Times New Roman"/>
+                <w:szCs w:val="28"/>
+              </w:rPr>
+            </w:pPr>
+            <w:r>
+              <w:rPr>
+                <w:rFonts w:cs="Times New Roman"/>
+                <w:szCs w:val="28"/>
+              </w:rPr>
+              <w:t>Дата сдачи</w:t>
+            </w:r>
+          </w:p>
+        </w:tc>
+        <w:tc>
+          <w:tcPr>
+            <w:tcW w:w="1383" w:type="dxa"/>
+            <w:vAlign w:val="center"/>
+          </w:tcPr>
+          <w:p>
+            <w:pPr>
+              <w:pStyle w:val="a3"/>
+              <w:spacing w:line="276" w:lineRule="auto"/>
+              <w:ind w:firstLine="0"/>
+              <w:jc w:val="center"/>
+              <w:rPr>
+                <w:rFonts w:cs="Times New Roman"/>
+                <w:szCs w:val="28"/>
+              </w:rPr>
+            </w:pPr>
+            <w:r>
+              <w:rPr>
+                <w:rFonts w:cs="Times New Roman"/>
+                <w:szCs w:val="28"/>
+              </w:rPr>
+              <w:t>Роспись</w:t>
+            </w:r>
           </w:p>
         </w:tc>
       </w:tr>
@@ -379,79 +421,79 @@
         </w:trPr>
         <w:tc>
           <w:tcPr>
-            <w:tcW w:w="1914" w:type="dxa"/>
-            <w:vAlign w:val="center"/>
-          </w:tcPr>
-          <w:p>
-            <w:pPr>
-              <w:pStyle w:val="a3"/>
-              <w:spacing w:line="276" w:lineRule="auto"/>
-              <w:ind w:firstLine="0"/>
-              <w:jc w:val="center"/>
-              <w:rPr>
-                <w:rFonts w:cs="Times New Roman"/>
-                <w:szCs w:val="28"/>
-              </w:rPr>
-            </w:pPr>
-          </w:p>
-        </w:tc>
-        <w:tc>
-          <w:tcPr>
-            <w:tcW w:w="1914" w:type="dxa"/>
-            <w:vAlign w:val="center"/>
-          </w:tcPr>
-          <w:p>
-            <w:pPr>
-              <w:pStyle w:val="a3"/>
-              <w:spacing w:line="276" w:lineRule="auto"/>
-              <w:ind w:firstLine="0"/>
-              <w:jc w:val="center"/>
-              <w:rPr>
-                <w:rFonts w:cs="Times New Roman"/>
-                <w:szCs w:val="28"/>
-              </w:rPr>
-            </w:pPr>
-          </w:p>
-        </w:tc>
-        <w:tc>
-          <w:tcPr>
-            <w:tcW w:w="1914" w:type="dxa"/>
-            <w:vAlign w:val="center"/>
-          </w:tcPr>
-          <w:p>
-            <w:pPr>
-              <w:pStyle w:val="a3"/>
-              <w:spacing w:line="276" w:lineRule="auto"/>
-              <w:ind w:firstLine="0"/>
-              <w:jc w:val="center"/>
-              <w:rPr>
-                <w:rFonts w:cs="Times New Roman"/>
-                <w:szCs w:val="28"/>
-              </w:rPr>
-            </w:pPr>
-          </w:p>
-        </w:tc>
-        <w:tc>
-          <w:tcPr>
-            <w:tcW w:w="1914" w:type="dxa"/>
-            <w:vAlign w:val="center"/>
-          </w:tcPr>
-          <w:p>
-            <w:pPr>
-              <w:pStyle w:val="a3"/>
-              <w:spacing w:line="276" w:lineRule="auto"/>
-              <w:ind w:firstLine="0"/>
-              <w:jc w:val="center"/>
-              <w:rPr>
-                <w:rFonts w:cs="Times New Roman"/>
-                <w:szCs w:val="28"/>
-              </w:rPr>
-            </w:pPr>
-          </w:p>
-        </w:tc>
-        <w:tc>
-          <w:tcPr>
-            <w:tcW w:w="1915" w:type="dxa"/>
+            <w:tcW w:w="675" w:type="dxa"/>
+            <w:vAlign w:val="center"/>
+          </w:tcPr>
+          <w:p>
+            <w:pPr>
+              <w:pStyle w:val="a3"/>
+              <w:spacing w:line="276" w:lineRule="auto"/>
+              <w:ind w:firstLine="0"/>
+              <w:jc w:val="center"/>
+              <w:rPr>
+                <w:rFonts w:cs="Times New Roman"/>
+                <w:szCs w:val="28"/>
+              </w:rPr>
+            </w:pPr>
+          </w:p>
+        </w:tc>
+        <w:tc>
+          <w:tcPr>
+            <w:tcW w:w="4253" w:type="dxa"/>
+            <w:vAlign w:val="center"/>
+          </w:tcPr>
+          <w:p>
+            <w:pPr>
+              <w:pStyle w:val="a3"/>
+              <w:spacing w:line="276" w:lineRule="auto"/>
+              <w:ind w:firstLine="0"/>
+              <w:jc w:val="center"/>
+              <w:rPr>
+                <w:rFonts w:cs="Times New Roman"/>
+                <w:szCs w:val="28"/>
+              </w:rPr>
+            </w:pPr>
+          </w:p>
+        </w:tc>
+        <w:tc>
+          <w:tcPr>
+            <w:tcW w:w="1843" w:type="dxa"/>
+            <w:vAlign w:val="center"/>
+          </w:tcPr>
+          <w:p>
+            <w:pPr>
+              <w:pStyle w:val="a3"/>
+              <w:spacing w:line="276" w:lineRule="auto"/>
+              <w:ind w:firstLine="0"/>
+              <w:jc w:val="center"/>
+              <w:rPr>
+                <w:rFonts w:cs="Times New Roman"/>
+                <w:szCs w:val="28"/>
+              </w:rPr>
+            </w:pPr>
+          </w:p>
+        </w:tc>
+        <w:tc>
+          <w:tcPr>
+            <w:tcW w:w="1417" w:type="dxa"/>
+            <w:vAlign w:val="center"/>
+          </w:tcPr>
+          <w:p>
+            <w:pPr>
+              <w:pStyle w:val="a3"/>
+              <w:spacing w:line="276" w:lineRule="auto"/>
+              <w:ind w:firstLine="0"/>
+              <w:jc w:val="center"/>
+              <w:rPr>
+                <w:rFonts w:cs="Times New Roman"/>
+                <w:szCs w:val="28"/>
+              </w:rPr>
+            </w:pPr>
+          </w:p>
+        </w:tc>
+        <w:tc>
+          <w:tcPr>
+            <w:tcW w:w="1383" w:type="dxa"/>
             <w:vAlign w:val="center"/>
           </w:tcPr>
           <w:p>
@@ -474,79 +516,79 @@
         </w:trPr>
         <w:tc>
           <w:tcPr>
-            <w:tcW w:w="1914" w:type="dxa"/>
-            <w:vAlign w:val="center"/>
-          </w:tcPr>
-          <w:p>
-            <w:pPr>
-              <w:pStyle w:val="a3"/>
-              <w:spacing w:line="276" w:lineRule="auto"/>
-              <w:ind w:firstLine="0"/>
-              <w:jc w:val="center"/>
-              <w:rPr>
-                <w:rFonts w:cs="Times New Roman"/>
-                <w:szCs w:val="28"/>
-              </w:rPr>
-            </w:pPr>
-          </w:p>
-        </w:tc>
-        <w:tc>
-          <w:tcPr>
-            <w:tcW w:w="1914" w:type="dxa"/>
-            <w:vAlign w:val="center"/>
-          </w:tcPr>
-          <w:p>
-            <w:pPr>
-              <w:pStyle w:val="a3"/>
-              <w:spacing w:line="276" w:lineRule="auto"/>
-              <w:ind w:firstLine="0"/>
-              <w:jc w:val="center"/>
-              <w:rPr>
-                <w:rFonts w:cs="Times New Roman"/>
-                <w:szCs w:val="28"/>
-              </w:rPr>
-            </w:pPr>
-          </w:p>
-        </w:tc>
-        <w:tc>
-          <w:tcPr>
-            <w:tcW w:w="1914" w:type="dxa"/>
-            <w:vAlign w:val="center"/>
-          </w:tcPr>
-          <w:p>
-            <w:pPr>
-              <w:pStyle w:val="a3"/>
-              <w:spacing w:line="276" w:lineRule="auto"/>
-              <w:ind w:firstLine="0"/>
-              <w:jc w:val="center"/>
-              <w:rPr>
-                <w:rFonts w:cs="Times New Roman"/>
-                <w:szCs w:val="28"/>
-              </w:rPr>
-            </w:pPr>
-          </w:p>
-        </w:tc>
-        <w:tc>
-          <w:tcPr>
-            <w:tcW w:w="1914" w:type="dxa"/>
-            <w:vAlign w:val="center"/>
-          </w:tcPr>
-          <w:p>
-            <w:pPr>
-              <w:pStyle w:val="a3"/>
-              <w:spacing w:line="276" w:lineRule="auto"/>
-              <w:ind w:firstLine="0"/>
-              <w:jc w:val="center"/>
-              <w:rPr>
-                <w:rFonts w:cs="Times New Roman"/>
-                <w:szCs w:val="28"/>
-              </w:rPr>
-            </w:pPr>
-          </w:p>
-        </w:tc>
-        <w:tc>
-          <w:tcPr>
-            <w:tcW w:w="1915" w:type="dxa"/>
+            <w:tcW w:w="675" w:type="dxa"/>
+            <w:vAlign w:val="center"/>
+          </w:tcPr>
+          <w:p>
+            <w:pPr>
+              <w:pStyle w:val="a3"/>
+              <w:spacing w:line="276" w:lineRule="auto"/>
+              <w:ind w:firstLine="0"/>
+              <w:jc w:val="center"/>
+              <w:rPr>
+                <w:rFonts w:cs="Times New Roman"/>
+                <w:szCs w:val="28"/>
+              </w:rPr>
+            </w:pPr>
+          </w:p>
+        </w:tc>
+        <w:tc>
+          <w:tcPr>
+            <w:tcW w:w="4253" w:type="dxa"/>
+            <w:vAlign w:val="center"/>
+          </w:tcPr>
+          <w:p>
+            <w:pPr>
+              <w:pStyle w:val="a3"/>
+              <w:spacing w:line="276" w:lineRule="auto"/>
+              <w:ind w:firstLine="0"/>
+              <w:jc w:val="center"/>
+              <w:rPr>
+                <w:rFonts w:cs="Times New Roman"/>
+                <w:szCs w:val="28"/>
+              </w:rPr>
+            </w:pPr>
+          </w:p>
+        </w:tc>
+        <w:tc>
+          <w:tcPr>
+            <w:tcW w:w="1843" w:type="dxa"/>
+            <w:vAlign w:val="center"/>
+          </w:tcPr>
+          <w:p>
+            <w:pPr>
+              <w:pStyle w:val="a3"/>
+              <w:spacing w:line="276" w:lineRule="auto"/>
+              <w:ind w:firstLine="0"/>
+              <w:jc w:val="center"/>
+              <w:rPr>
+                <w:rFonts w:cs="Times New Roman"/>
+                <w:szCs w:val="28"/>
+              </w:rPr>
+            </w:pPr>
+          </w:p>
+        </w:tc>
+        <w:tc>
+          <w:tcPr>
+            <w:tcW w:w="1417" w:type="dxa"/>
+            <w:vAlign w:val="center"/>
+          </w:tcPr>
+          <w:p>
+            <w:pPr>
+              <w:pStyle w:val="a3"/>
+              <w:spacing w:line="276" w:lineRule="auto"/>
+              <w:ind w:firstLine="0"/>
+              <w:jc w:val="center"/>
+              <w:rPr>
+                <w:rFonts w:cs="Times New Roman"/>
+                <w:szCs w:val="28"/>
+              </w:rPr>
+            </w:pPr>
+          </w:p>
+        </w:tc>
+        <w:tc>
+          <w:tcPr>
+            <w:tcW w:w="1383" w:type="dxa"/>
             <w:vAlign w:val="center"/>
           </w:tcPr>
           <w:p>
@@ -569,79 +611,174 @@
         </w:trPr>
         <w:tc>
           <w:tcPr>
-            <w:tcW w:w="1914" w:type="dxa"/>
-            <w:vAlign w:val="center"/>
-          </w:tcPr>
-          <w:p>
-            <w:pPr>
-              <w:pStyle w:val="a3"/>
-              <w:spacing w:line="276" w:lineRule="auto"/>
-              <w:ind w:firstLine="0"/>
-              <w:jc w:val="center"/>
-              <w:rPr>
-                <w:rFonts w:cs="Times New Roman"/>
-                <w:szCs w:val="28"/>
-              </w:rPr>
-            </w:pPr>
-          </w:p>
-        </w:tc>
-        <w:tc>
-          <w:tcPr>
-            <w:tcW w:w="1914" w:type="dxa"/>
-            <w:vAlign w:val="center"/>
-          </w:tcPr>
-          <w:p>
-            <w:pPr>
-              <w:pStyle w:val="a3"/>
-              <w:spacing w:line="276" w:lineRule="auto"/>
-              <w:ind w:firstLine="0"/>
-              <w:jc w:val="center"/>
-              <w:rPr>
-                <w:rFonts w:cs="Times New Roman"/>
-                <w:szCs w:val="28"/>
-              </w:rPr>
-            </w:pPr>
-          </w:p>
-        </w:tc>
-        <w:tc>
-          <w:tcPr>
-            <w:tcW w:w="1914" w:type="dxa"/>
-            <w:vAlign w:val="center"/>
-          </w:tcPr>
-          <w:p>
-            <w:pPr>
-              <w:pStyle w:val="a3"/>
-              <w:spacing w:line="276" w:lineRule="auto"/>
-              <w:ind w:firstLine="0"/>
-              <w:jc w:val="center"/>
-              <w:rPr>
-                <w:rFonts w:cs="Times New Roman"/>
-                <w:szCs w:val="28"/>
-              </w:rPr>
-            </w:pPr>
-          </w:p>
-        </w:tc>
-        <w:tc>
-          <w:tcPr>
-            <w:tcW w:w="1914" w:type="dxa"/>
-            <w:vAlign w:val="center"/>
-          </w:tcPr>
-          <w:p>
-            <w:pPr>
-              <w:pStyle w:val="a3"/>
-              <w:spacing w:line="276" w:lineRule="auto"/>
-              <w:ind w:firstLine="0"/>
-              <w:jc w:val="center"/>
-              <w:rPr>
-                <w:rFonts w:cs="Times New Roman"/>
-                <w:szCs w:val="28"/>
-              </w:rPr>
-            </w:pPr>
-          </w:p>
-        </w:tc>
-        <w:tc>
-          <w:tcPr>
-            <w:tcW w:w="1915" w:type="dxa"/>
+            <w:tcW w:w="675" w:type="dxa"/>
+            <w:vAlign w:val="center"/>
+          </w:tcPr>
+          <w:p>
+            <w:pPr>
+              <w:pStyle w:val="a3"/>
+              <w:spacing w:line="276" w:lineRule="auto"/>
+              <w:ind w:firstLine="0"/>
+              <w:jc w:val="center"/>
+              <w:rPr>
+                <w:rFonts w:cs="Times New Roman"/>
+                <w:szCs w:val="28"/>
+              </w:rPr>
+            </w:pPr>
+          </w:p>
+        </w:tc>
+        <w:tc>
+          <w:tcPr>
+            <w:tcW w:w="4253" w:type="dxa"/>
+            <w:vAlign w:val="center"/>
+          </w:tcPr>
+          <w:p>
+            <w:pPr>
+              <w:pStyle w:val="a3"/>
+              <w:spacing w:line="276" w:lineRule="auto"/>
+              <w:ind w:firstLine="0"/>
+              <w:jc w:val="center"/>
+              <w:rPr>
+                <w:rFonts w:cs="Times New Roman"/>
+                <w:szCs w:val="28"/>
+              </w:rPr>
+            </w:pPr>
+          </w:p>
+        </w:tc>
+        <w:tc>
+          <w:tcPr>
+            <w:tcW w:w="1843" w:type="dxa"/>
+            <w:vAlign w:val="center"/>
+          </w:tcPr>
+          <w:p>
+            <w:pPr>
+              <w:pStyle w:val="a3"/>
+              <w:spacing w:line="276" w:lineRule="auto"/>
+              <w:ind w:firstLine="0"/>
+              <w:jc w:val="center"/>
+              <w:rPr>
+                <w:rFonts w:cs="Times New Roman"/>
+                <w:szCs w:val="28"/>
+              </w:rPr>
+            </w:pPr>
+          </w:p>
+        </w:tc>
+        <w:tc>
+          <w:tcPr>
+            <w:tcW w:w="1417" w:type="dxa"/>
+            <w:vAlign w:val="center"/>
+          </w:tcPr>
+          <w:p>
+            <w:pPr>
+              <w:pStyle w:val="a3"/>
+              <w:spacing w:line="276" w:lineRule="auto"/>
+              <w:ind w:firstLine="0"/>
+              <w:jc w:val="center"/>
+              <w:rPr>
+                <w:rFonts w:cs="Times New Roman"/>
+                <w:szCs w:val="28"/>
+              </w:rPr>
+            </w:pPr>
+          </w:p>
+        </w:tc>
+        <w:tc>
+          <w:tcPr>
+            <w:tcW w:w="1383" w:type="dxa"/>
+            <w:vAlign w:val="center"/>
+          </w:tcPr>
+          <w:p>
+            <w:pPr>
+              <w:pStyle w:val="a3"/>
+              <w:spacing w:line="276" w:lineRule="auto"/>
+              <w:ind w:firstLine="0"/>
+              <w:jc w:val="center"/>
+              <w:rPr>
+                <w:rFonts w:cs="Times New Roman"/>
+                <w:szCs w:val="28"/>
+              </w:rPr>
+            </w:pPr>
+          </w:p>
+        </w:tc>
+      </w:tr>
+      <w:tr>
+        <w:trPr>
+          <w:trHeight w:val="510"/>
+        </w:trPr>
+        <w:tc>
+          <w:tcPr>
+            <w:tcW w:w="675" w:type="dxa"/>
+            <w:vAlign w:val="center"/>
+          </w:tcPr>
+          <w:p>
+            <w:pPr>
+              <w:pStyle w:val="a3"/>
+              <w:spacing w:line="276" w:lineRule="auto"/>
+              <w:ind w:firstLine="0"/>
+              <w:jc w:val="center"/>
+              <w:rPr>
+                <w:rFonts w:cs="Times New Roman"/>
+                <w:szCs w:val="28"/>
+              </w:rPr>
+            </w:pPr>
+          </w:p>
+        </w:tc>
+        <w:tc>
+          <w:tcPr>
+            <w:tcW w:w="4253" w:type="dxa"/>
+            <w:vAlign w:val="center"/>
+          </w:tcPr>
+          <w:p>
+            <w:pPr>
+              <w:pStyle w:val="a3"/>
+              <w:spacing w:line="276" w:lineRule="auto"/>
+              <w:ind w:firstLine="0"/>
+              <w:jc w:val="center"/>
+              <w:rPr>
+                <w:rFonts w:cs="Times New Roman"/>
+                <w:szCs w:val="28"/>
+              </w:rPr>
+            </w:pPr>
+          </w:p>
+        </w:tc>
+        <w:tc>
+          <w:tcPr>
+            <w:tcW w:w="1843" w:type="dxa"/>
+            <w:vAlign w:val="center"/>
+          </w:tcPr>
+          <w:p>
+            <w:pPr>
+              <w:pStyle w:val="a3"/>
+              <w:spacing w:line="276" w:lineRule="auto"/>
+              <w:ind w:firstLine="0"/>
+              <w:jc w:val="center"/>
+              <w:rPr>
+                <w:rFonts w:cs="Times New Roman"/>
+                <w:szCs w:val="28"/>
+              </w:rPr>
+            </w:pPr>
+          </w:p>
+        </w:tc>
+        <w:tc>
+          <w:tcPr>
+            <w:tcW w:w="1417" w:type="dxa"/>
+            <w:vAlign w:val="center"/>
+          </w:tcPr>
+          <w:p>
+            <w:pPr>
+              <w:pStyle w:val="a3"/>
+              <w:spacing w:line="276" w:lineRule="auto"/>
+              <w:ind w:firstLine="0"/>
+              <w:jc w:val="center"/>
+              <w:rPr>
+                <w:rFonts w:cs="Times New Roman"/>
+                <w:szCs w:val="28"/>
+              </w:rPr>
+            </w:pPr>
+          </w:p>
+        </w:tc>
+        <w:tc>
+          <w:tcPr>
+            <w:tcW w:w="1383" w:type="dxa"/>
             <w:vAlign w:val="center"/>
           </w:tcPr>
           <w:p>
@@ -714,23 +851,7 @@
           <w:sz w:val="28"/>
           <w:szCs w:val="28"/>
         </w:rPr>
-        <w:t>ст. группы ИС/б-</w:t>
-      </w:r>
-      <w:r>
-        <w:rPr>
-          <w:rFonts w:ascii="Times New Roman" w:hAnsi="Times New Roman" w:cs="Times New Roman"/>
-          <w:sz w:val="28"/>
-          <w:szCs w:val="28"/>
-        </w:rPr>
-        <w:t>2</w:t>
-      </w:r>
-      <w:r>
-        <w:rPr>
-          <w:rFonts w:ascii="Times New Roman" w:hAnsi="Times New Roman" w:cs="Times New Roman"/>
-          <w:sz w:val="28"/>
-          <w:szCs w:val="28"/>
-        </w:rPr>
-        <w:t>3-о</w:t>
+        <w:t>ст. группы ИС/б-23-о</w:t>
       </w:r>
     </w:p>
     <w:p>
@@ -770,32 +891,6 @@
           <w:szCs w:val="28"/>
         </w:rPr>
       </w:pPr>
-      <w:r>
-        <w:rPr>
-          <w:rFonts w:ascii="Times New Roman" w:hAnsi="Times New Roman" w:cs="Times New Roman"/>
-          <w:sz w:val="28"/>
-          <w:szCs w:val="28"/>
-        </w:rPr>
-        <w:t>Проверил:</w:t>
-      </w:r>
-    </w:p>
-    <w:p>
-      <w:pPr>
-        <w:ind w:left="6663"/>
-        <w:rPr>
-          <w:rFonts w:ascii="Times New Roman" w:hAnsi="Times New Roman" w:cs="Times New Roman"/>
-          <w:sz w:val="28"/>
-          <w:szCs w:val="28"/>
-        </w:rPr>
-      </w:pPr>
-      <w:r>
-        <w:rPr>
-          <w:rFonts w:ascii="Times New Roman" w:hAnsi="Times New Roman" w:cs="Times New Roman"/>
-          <w:sz w:val="28"/>
-          <w:szCs w:val="28"/>
-        </w:rPr>
-        <w:t>Гончаренко Д. Г.</w:t>
-      </w:r>
     </w:p>
     <w:p>
       <w:pPr>

</xml_diff>